<commit_message>
Auto stash before merge of "features/declaration_opti" and "origin/features/declaration_opti"
</commit_message>
<xml_diff>
--- a/Compil/Rapport_Capodano_Hamel.docx
+++ b/Compil/Rapport_Capodano_Hamel.docx
@@ -415,16 +415,15 @@
     <w:p>
       <w:pPr>
         <w:pStyle w:val="Titre2"/>
-        <w:rPr>
-          <w:lang w:val="en-US"/>
-        </w:rPr>
-      </w:pPr>
-      <w:r>
-        <w:rPr>
-          <w:lang w:val="en-US"/>
-        </w:rPr>
-        <w:t>Générateur de code:</w:t>
-      </w:r>
+      </w:pPr>
+      <w:r>
+        <w:t xml:space="preserve">Générateur de </w:t>
+      </w:r>
+      <w:proofErr w:type="gramStart"/>
+      <w:r>
+        <w:t>code:</w:t>
+      </w:r>
+      <w:proofErr w:type="gramEnd"/>
     </w:p>
     <w:p>
       <w:r>
@@ -660,14 +659,16 @@
         <w:tblLook w:val="04A0" w:firstRow="1" w:lastRow="0" w:firstColumn="1" w:lastColumn="0" w:noHBand="0" w:noVBand="1"/>
       </w:tblPr>
       <w:tblGrid>
-        <w:gridCol w:w="3020"/>
-        <w:gridCol w:w="3021"/>
-        <w:gridCol w:w="3021"/>
+        <w:gridCol w:w="1800"/>
+        <w:gridCol w:w="2140"/>
+        <w:gridCol w:w="1992"/>
+        <w:gridCol w:w="1496"/>
+        <w:gridCol w:w="1634"/>
       </w:tblGrid>
       <w:tr>
         <w:tc>
           <w:tcPr>
-            <w:tcW w:w="3020" w:type="dxa"/>
+            <w:tcW w:w="1993" w:type="dxa"/>
           </w:tcPr>
           <w:p>
             <w:r>
@@ -677,17 +678,37 @@
         </w:tc>
         <w:tc>
           <w:tcPr>
-            <w:tcW w:w="3021" w:type="dxa"/>
+            <w:tcW w:w="1523" w:type="dxa"/>
           </w:tcPr>
           <w:p>
             <w:r>
-              <w:t>Code généré</w:t>
+              <w:t>Nom fichier de test</w:t>
             </w:r>
           </w:p>
         </w:tc>
         <w:tc>
           <w:tcPr>
-            <w:tcW w:w="3021" w:type="dxa"/>
+            <w:tcW w:w="2010" w:type="dxa"/>
+          </w:tcPr>
+          <w:p>
+            <w:r>
+              <w:t>Code source</w:t>
+            </w:r>
+          </w:p>
+        </w:tc>
+        <w:tc>
+          <w:tcPr>
+            <w:tcW w:w="1756" w:type="dxa"/>
+          </w:tcPr>
+          <w:p>
+            <w:r>
+              <w:t>Code généré</w:t>
+            </w:r>
+          </w:p>
+        </w:tc>
+        <w:tc>
+          <w:tcPr>
+            <w:tcW w:w="1780" w:type="dxa"/>
           </w:tcPr>
           <w:p>
             <w:r>
@@ -699,59 +720,1233 @@
       <w:tr>
         <w:tc>
           <w:tcPr>
-            <w:tcW w:w="3020" w:type="dxa"/>
+            <w:tcW w:w="1993" w:type="dxa"/>
+          </w:tcPr>
+          <w:p>
+            <w:r>
+              <w:t>Déclaration de variable</w:t>
+            </w:r>
+          </w:p>
+        </w:tc>
+        <w:tc>
+          <w:tcPr>
+            <w:tcW w:w="1523" w:type="dxa"/>
+          </w:tcPr>
+          <w:p>
+            <w:pPr>
+              <w:autoSpaceDE w:val="0"/>
+              <w:autoSpaceDN w:val="0"/>
+              <w:adjustRightInd w:val="0"/>
+              <w:rPr>
+                <w:rFonts w:ascii="Consolas" w:hAnsi="Consolas" w:cs="Consolas"/>
+                <w:color w:val="000000"/>
+                <w:sz w:val="19"/>
+                <w:szCs w:val="19"/>
+                <w:lang w:val="en-US"/>
+              </w:rPr>
+            </w:pPr>
+            <w:r>
+              <w:rPr>
+                <w:rFonts w:ascii="Consolas" w:hAnsi="Consolas" w:cs="Consolas"/>
+                <w:color w:val="000000"/>
+                <w:sz w:val="19"/>
+                <w:szCs w:val="19"/>
+                <w:lang w:val="en-US"/>
+              </w:rPr>
+              <w:t>testDeclareVar.txt</w:t>
+            </w:r>
+          </w:p>
+        </w:tc>
+        <w:tc>
+          <w:tcPr>
+            <w:tcW w:w="2010" w:type="dxa"/>
+          </w:tcPr>
+          <w:p>
+            <w:pPr>
+              <w:shd w:val="clear" w:color="auto" w:fill="1E1E1E"/>
+              <w:spacing w:line="285" w:lineRule="atLeast"/>
+              <w:rPr>
+                <w:rFonts w:ascii="Consolas" w:eastAsia="Times New Roman" w:hAnsi="Consolas" w:cs="Times New Roman"/>
+                <w:color w:val="D4D4D4"/>
+                <w:sz w:val="21"/>
+                <w:szCs w:val="21"/>
+                <w:lang w:val="en-US" w:eastAsia="fr-FR"/>
+              </w:rPr>
+            </w:pPr>
+            <w:r>
+              <w:rPr>
+                <w:rFonts w:ascii="Consolas" w:eastAsia="Times New Roman" w:hAnsi="Consolas" w:cs="Times New Roman"/>
+                <w:color w:val="D4D4D4"/>
+                <w:sz w:val="21"/>
+                <w:szCs w:val="21"/>
+                <w:lang w:val="en-US" w:eastAsia="fr-FR"/>
+              </w:rPr>
+              <w:t>function </w:t>
+            </w:r>
+            <w:proofErr w:type="gramStart"/>
+            <w:r>
+              <w:rPr>
+                <w:rFonts w:ascii="Consolas" w:eastAsia="Times New Roman" w:hAnsi="Consolas" w:cs="Times New Roman"/>
+                <w:color w:val="DCDCAA"/>
+                <w:sz w:val="21"/>
+                <w:szCs w:val="21"/>
+                <w:lang w:val="en-US" w:eastAsia="fr-FR"/>
+              </w:rPr>
+              <w:t>main</w:t>
+            </w:r>
+            <w:r>
+              <w:rPr>
+                <w:rFonts w:ascii="Consolas" w:eastAsia="Times New Roman" w:hAnsi="Consolas" w:cs="Times New Roman"/>
+                <w:color w:val="D4D4D4"/>
+                <w:sz w:val="21"/>
+                <w:szCs w:val="21"/>
+                <w:lang w:val="en-US" w:eastAsia="fr-FR"/>
+              </w:rPr>
+              <w:t>(</w:t>
+            </w:r>
+            <w:proofErr w:type="gramEnd"/>
+            <w:r>
+              <w:rPr>
+                <w:rFonts w:ascii="Consolas" w:eastAsia="Times New Roman" w:hAnsi="Consolas" w:cs="Times New Roman"/>
+                <w:color w:val="D4D4D4"/>
+                <w:sz w:val="21"/>
+                <w:szCs w:val="21"/>
+                <w:lang w:val="en-US" w:eastAsia="fr-FR"/>
+              </w:rPr>
+              <w:t>)</w:t>
+            </w:r>
+          </w:p>
+          <w:p>
+            <w:pPr>
+              <w:shd w:val="clear" w:color="auto" w:fill="1E1E1E"/>
+              <w:spacing w:line="285" w:lineRule="atLeast"/>
+              <w:rPr>
+                <w:rFonts w:ascii="Consolas" w:eastAsia="Times New Roman" w:hAnsi="Consolas" w:cs="Times New Roman"/>
+                <w:color w:val="D4D4D4"/>
+                <w:sz w:val="21"/>
+                <w:szCs w:val="21"/>
+                <w:lang w:val="en-US" w:eastAsia="fr-FR"/>
+              </w:rPr>
+            </w:pPr>
+            <w:r>
+              <w:rPr>
+                <w:rFonts w:ascii="Consolas" w:eastAsia="Times New Roman" w:hAnsi="Consolas" w:cs="Times New Roman"/>
+                <w:color w:val="D4D4D4"/>
+                <w:sz w:val="21"/>
+                <w:szCs w:val="21"/>
+                <w:lang w:val="en-US" w:eastAsia="fr-FR"/>
+              </w:rPr>
+              <w:t>{</w:t>
+            </w:r>
+          </w:p>
+          <w:p>
+            <w:pPr>
+              <w:shd w:val="clear" w:color="auto" w:fill="1E1E1E"/>
+              <w:spacing w:line="285" w:lineRule="atLeast"/>
+              <w:rPr>
+                <w:rFonts w:ascii="Consolas" w:eastAsia="Times New Roman" w:hAnsi="Consolas" w:cs="Times New Roman"/>
+                <w:color w:val="D4D4D4"/>
+                <w:sz w:val="21"/>
+                <w:szCs w:val="21"/>
+                <w:lang w:val="en-US" w:eastAsia="fr-FR"/>
+              </w:rPr>
+            </w:pPr>
+            <w:r>
+              <w:rPr>
+                <w:rFonts w:ascii="Consolas" w:eastAsia="Times New Roman" w:hAnsi="Consolas" w:cs="Times New Roman"/>
+                <w:color w:val="D4D4D4"/>
+                <w:sz w:val="21"/>
+                <w:szCs w:val="21"/>
+                <w:lang w:val="en-US" w:eastAsia="fr-FR"/>
+              </w:rPr>
+              <w:t>    var </w:t>
+            </w:r>
+            <w:proofErr w:type="spellStart"/>
+            <w:r>
+              <w:rPr>
+                <w:rFonts w:ascii="Consolas" w:eastAsia="Times New Roman" w:hAnsi="Consolas" w:cs="Times New Roman"/>
+                <w:color w:val="D4D4D4"/>
+                <w:sz w:val="21"/>
+                <w:szCs w:val="21"/>
+                <w:lang w:val="en-US" w:eastAsia="fr-FR"/>
+              </w:rPr>
+              <w:t>i</w:t>
+            </w:r>
+            <w:proofErr w:type="spellEnd"/>
+            <w:r>
+              <w:rPr>
+                <w:rFonts w:ascii="Consolas" w:eastAsia="Times New Roman" w:hAnsi="Consolas" w:cs="Times New Roman"/>
+                <w:color w:val="D4D4D4"/>
+                <w:sz w:val="21"/>
+                <w:szCs w:val="21"/>
+                <w:lang w:val="en-US" w:eastAsia="fr-FR"/>
+              </w:rPr>
+              <w:t>;</w:t>
+            </w:r>
+          </w:p>
+          <w:p>
+            <w:pPr>
+              <w:shd w:val="clear" w:color="auto" w:fill="1E1E1E"/>
+              <w:spacing w:line="285" w:lineRule="atLeast"/>
+              <w:rPr>
+                <w:rFonts w:ascii="Consolas" w:eastAsia="Times New Roman" w:hAnsi="Consolas" w:cs="Times New Roman"/>
+                <w:color w:val="D4D4D4"/>
+                <w:sz w:val="21"/>
+                <w:szCs w:val="21"/>
+                <w:lang w:val="en-US" w:eastAsia="fr-FR"/>
+              </w:rPr>
+            </w:pPr>
+          </w:p>
+          <w:p>
+            <w:pPr>
+              <w:shd w:val="clear" w:color="auto" w:fill="1E1E1E"/>
+              <w:spacing w:line="285" w:lineRule="atLeast"/>
+              <w:rPr>
+                <w:rFonts w:ascii="Consolas" w:eastAsia="Times New Roman" w:hAnsi="Consolas" w:cs="Times New Roman"/>
+                <w:color w:val="D4D4D4"/>
+                <w:sz w:val="21"/>
+                <w:szCs w:val="21"/>
+                <w:lang w:val="en-US" w:eastAsia="fr-FR"/>
+              </w:rPr>
+            </w:pPr>
+            <w:r>
+              <w:rPr>
+                <w:rFonts w:ascii="Consolas" w:eastAsia="Times New Roman" w:hAnsi="Consolas" w:cs="Times New Roman"/>
+                <w:color w:val="D4D4D4"/>
+                <w:sz w:val="21"/>
+                <w:szCs w:val="21"/>
+                <w:lang w:val="en-US" w:eastAsia="fr-FR"/>
+              </w:rPr>
+              <w:t>    </w:t>
+            </w:r>
+            <w:r>
+              <w:rPr>
+                <w:rFonts w:ascii="Consolas" w:eastAsia="Times New Roman" w:hAnsi="Consolas" w:cs="Times New Roman"/>
+                <w:color w:val="C586C0"/>
+                <w:sz w:val="21"/>
+                <w:szCs w:val="21"/>
+                <w:lang w:val="en-US" w:eastAsia="fr-FR"/>
+              </w:rPr>
+              <w:t>return</w:t>
+            </w:r>
+            <w:r>
+              <w:rPr>
+                <w:rFonts w:ascii="Consolas" w:eastAsia="Times New Roman" w:hAnsi="Consolas" w:cs="Times New Roman"/>
+                <w:color w:val="D4D4D4"/>
+                <w:sz w:val="21"/>
+                <w:szCs w:val="21"/>
+                <w:lang w:val="en-US" w:eastAsia="fr-FR"/>
+              </w:rPr>
+              <w:t> </w:t>
+            </w:r>
+            <w:r>
+              <w:rPr>
+                <w:rFonts w:ascii="Consolas" w:eastAsia="Times New Roman" w:hAnsi="Consolas" w:cs="Times New Roman"/>
+                <w:color w:val="B5CEA8"/>
+                <w:sz w:val="21"/>
+                <w:szCs w:val="21"/>
+                <w:lang w:val="en-US" w:eastAsia="fr-FR"/>
+              </w:rPr>
+              <w:t>0</w:t>
+            </w:r>
+            <w:r>
+              <w:rPr>
+                <w:rFonts w:ascii="Consolas" w:eastAsia="Times New Roman" w:hAnsi="Consolas" w:cs="Times New Roman"/>
+                <w:color w:val="D4D4D4"/>
+                <w:sz w:val="21"/>
+                <w:szCs w:val="21"/>
+                <w:lang w:val="en-US" w:eastAsia="fr-FR"/>
+              </w:rPr>
+              <w:t>;</w:t>
+            </w:r>
+          </w:p>
+          <w:p>
+            <w:pPr>
+              <w:shd w:val="clear" w:color="auto" w:fill="1E1E1E"/>
+              <w:spacing w:line="285" w:lineRule="atLeast"/>
+              <w:rPr>
+                <w:rFonts w:ascii="Consolas" w:eastAsia="Times New Roman" w:hAnsi="Consolas" w:cs="Times New Roman"/>
+                <w:color w:val="D4D4D4"/>
+                <w:sz w:val="21"/>
+                <w:szCs w:val="21"/>
+                <w:lang w:eastAsia="fr-FR"/>
+              </w:rPr>
+            </w:pPr>
+            <w:r>
+              <w:rPr>
+                <w:rFonts w:ascii="Consolas" w:eastAsia="Times New Roman" w:hAnsi="Consolas" w:cs="Times New Roman"/>
+                <w:color w:val="D4D4D4"/>
+                <w:sz w:val="21"/>
+                <w:szCs w:val="21"/>
+                <w:lang w:eastAsia="fr-FR"/>
+              </w:rPr>
+              <w:t>}</w:t>
+            </w:r>
+          </w:p>
+          <w:p/>
+        </w:tc>
+        <w:tc>
+          <w:tcPr>
+            <w:tcW w:w="1756" w:type="dxa"/>
+          </w:tcPr>
+          <w:p>
+            <w:pPr>
+              <w:rPr>
+                <w:lang w:val="en-US"/>
+              </w:rPr>
+            </w:pPr>
+            <w:proofErr w:type="spellStart"/>
+            <w:r>
+              <w:rPr>
+                <w:lang w:val="en-US"/>
+              </w:rPr>
+              <w:t>resn</w:t>
+            </w:r>
+            <w:proofErr w:type="spellEnd"/>
+            <w:r>
+              <w:rPr>
+                <w:lang w:val="en-US"/>
+              </w:rPr>
+              <w:t xml:space="preserve"> 0</w:t>
+            </w:r>
+          </w:p>
+          <w:p>
+            <w:pPr>
+              <w:rPr>
+                <w:lang w:val="en-US"/>
+              </w:rPr>
+            </w:pPr>
+          </w:p>
+          <w:p>
+            <w:pPr>
+              <w:rPr>
+                <w:lang w:val="en-US"/>
+              </w:rPr>
+            </w:pPr>
+            <w:proofErr w:type="gramStart"/>
+            <w:r>
+              <w:rPr>
+                <w:lang w:val="en-US"/>
+              </w:rPr>
+              <w:t>.main</w:t>
+            </w:r>
+            <w:proofErr w:type="gramEnd"/>
+          </w:p>
+          <w:p>
+            <w:pPr>
+              <w:rPr>
+                <w:lang w:val="en-US"/>
+              </w:rPr>
+            </w:pPr>
+            <w:proofErr w:type="spellStart"/>
+            <w:r>
+              <w:rPr>
+                <w:lang w:val="en-US"/>
+              </w:rPr>
+              <w:t>resn</w:t>
+            </w:r>
+            <w:proofErr w:type="spellEnd"/>
+            <w:r>
+              <w:rPr>
+                <w:lang w:val="en-US"/>
+              </w:rPr>
+              <w:t xml:space="preserve"> 1</w:t>
+            </w:r>
+          </w:p>
+          <w:p>
+            <w:pPr>
+              <w:rPr>
+                <w:lang w:val="en-US"/>
+              </w:rPr>
+            </w:pPr>
+            <w:r>
+              <w:rPr>
+                <w:lang w:val="en-US"/>
+              </w:rPr>
+              <w:t>get 0</w:t>
+            </w:r>
+          </w:p>
+          <w:p>
+            <w:pPr>
+              <w:rPr>
+                <w:lang w:val="en-US"/>
+              </w:rPr>
+            </w:pPr>
+            <w:r>
+              <w:rPr>
+                <w:lang w:val="en-US"/>
+              </w:rPr>
+              <w:t>dup</w:t>
+            </w:r>
+          </w:p>
+          <w:p>
+            <w:pPr>
+              <w:rPr>
+                <w:lang w:val="en-US"/>
+              </w:rPr>
+            </w:pPr>
+            <w:proofErr w:type="spellStart"/>
+            <w:r>
+              <w:rPr>
+                <w:lang w:val="en-US"/>
+              </w:rPr>
+              <w:t>dbg</w:t>
+            </w:r>
+            <w:proofErr w:type="spellEnd"/>
+          </w:p>
+          <w:p>
+            <w:pPr>
+              <w:rPr>
+                <w:lang w:val="en-US"/>
+              </w:rPr>
+            </w:pPr>
+            <w:r>
+              <w:rPr>
+                <w:lang w:val="en-US"/>
+              </w:rPr>
+              <w:t>push 0</w:t>
+            </w:r>
+          </w:p>
+          <w:p>
+            <w:pPr>
+              <w:rPr>
+                <w:lang w:val="en-US"/>
+              </w:rPr>
+            </w:pPr>
+            <w:r>
+              <w:rPr>
+                <w:lang w:val="en-US"/>
+              </w:rPr>
+              <w:t>dup</w:t>
+            </w:r>
+          </w:p>
+          <w:p>
+            <w:pPr>
+              <w:rPr>
+                <w:lang w:val="en-US"/>
+              </w:rPr>
+            </w:pPr>
+            <w:proofErr w:type="spellStart"/>
+            <w:r>
+              <w:rPr>
+                <w:lang w:val="en-US"/>
+              </w:rPr>
+              <w:t>dbg</w:t>
+            </w:r>
+            <w:proofErr w:type="spellEnd"/>
+          </w:p>
+          <w:p>
+            <w:pPr>
+              <w:rPr>
+                <w:lang w:val="en-US"/>
+              </w:rPr>
+            </w:pPr>
+            <w:r>
+              <w:rPr>
+                <w:lang w:val="en-US"/>
+              </w:rPr>
+              <w:t>ret</w:t>
+            </w:r>
+          </w:p>
+          <w:p>
+            <w:pPr>
+              <w:rPr>
+                <w:lang w:val="en-US"/>
+              </w:rPr>
+            </w:pPr>
+            <w:r>
+              <w:rPr>
+                <w:lang w:val="en-US"/>
+              </w:rPr>
+              <w:t>push 0</w:t>
+            </w:r>
+          </w:p>
+          <w:p>
+            <w:pPr>
+              <w:rPr>
+                <w:lang w:val="en-US"/>
+              </w:rPr>
+            </w:pPr>
+            <w:r>
+              <w:rPr>
+                <w:lang w:val="en-US"/>
+              </w:rPr>
+              <w:t>ret</w:t>
+            </w:r>
+          </w:p>
+          <w:p>
+            <w:pPr>
+              <w:rPr>
+                <w:lang w:val="en-US"/>
+              </w:rPr>
+            </w:pPr>
+          </w:p>
+          <w:p>
+            <w:pPr>
+              <w:rPr>
+                <w:lang w:val="en-US"/>
+              </w:rPr>
+            </w:pPr>
+            <w:proofErr w:type="gramStart"/>
+            <w:r>
+              <w:rPr>
+                <w:lang w:val="en-US"/>
+              </w:rPr>
+              <w:t>.start</w:t>
+            </w:r>
+            <w:proofErr w:type="gramEnd"/>
+          </w:p>
+          <w:p>
+            <w:pPr>
+              <w:rPr>
+                <w:lang w:val="en-US"/>
+              </w:rPr>
+            </w:pPr>
+            <w:r>
+              <w:rPr>
+                <w:lang w:val="en-US"/>
+              </w:rPr>
+              <w:t>prep main</w:t>
+            </w:r>
+          </w:p>
+          <w:p>
+            <w:pPr>
+              <w:rPr>
+                <w:lang w:val="en-US"/>
+              </w:rPr>
+            </w:pPr>
+            <w:r>
+              <w:rPr>
+                <w:lang w:val="en-US"/>
+              </w:rPr>
+              <w:t>call 0</w:t>
+            </w:r>
+          </w:p>
+          <w:p>
+            <w:proofErr w:type="spellStart"/>
+            <w:proofErr w:type="gramStart"/>
+            <w:r>
+              <w:t>halt</w:t>
+            </w:r>
+            <w:proofErr w:type="spellEnd"/>
+            <w:proofErr w:type="gramEnd"/>
+          </w:p>
+        </w:tc>
+        <w:tc>
+          <w:tcPr>
+            <w:tcW w:w="1780" w:type="dxa"/>
+          </w:tcPr>
+          <w:p>
+            <w:r>
+              <w:t>0</w:t>
+            </w:r>
+          </w:p>
+          <w:p>
+            <w:r>
+              <w:t>0</w:t>
+            </w:r>
+          </w:p>
+        </w:tc>
+      </w:tr>
+      <w:tr>
+        <w:tc>
+          <w:tcPr>
+            <w:tcW w:w="1993" w:type="dxa"/>
+          </w:tcPr>
+          <w:p>
+            <w:r>
+              <w:lastRenderedPageBreak/>
+              <w:t>Déclaration et initialisation variable</w:t>
+            </w:r>
+          </w:p>
+        </w:tc>
+        <w:tc>
+          <w:tcPr>
+            <w:tcW w:w="1523" w:type="dxa"/>
+          </w:tcPr>
+          <w:p>
+            <w:r>
+              <w:t>testDeclareInitVar.txt</w:t>
+            </w:r>
+          </w:p>
+        </w:tc>
+        <w:tc>
+          <w:tcPr>
+            <w:tcW w:w="2010" w:type="dxa"/>
+          </w:tcPr>
+          <w:p>
+            <w:pPr>
+              <w:shd w:val="clear" w:color="auto" w:fill="1E1E1E"/>
+              <w:spacing w:line="285" w:lineRule="atLeast"/>
+              <w:rPr>
+                <w:rFonts w:ascii="Consolas" w:eastAsia="Times New Roman" w:hAnsi="Consolas" w:cs="Times New Roman"/>
+                <w:color w:val="D4D4D4"/>
+                <w:sz w:val="21"/>
+                <w:szCs w:val="21"/>
+                <w:lang w:val="en-US" w:eastAsia="fr-FR"/>
+              </w:rPr>
+            </w:pPr>
+            <w:r>
+              <w:rPr>
+                <w:rFonts w:ascii="Consolas" w:eastAsia="Times New Roman" w:hAnsi="Consolas" w:cs="Times New Roman"/>
+                <w:color w:val="D4D4D4"/>
+                <w:sz w:val="21"/>
+                <w:szCs w:val="21"/>
+                <w:lang w:val="en-US" w:eastAsia="fr-FR"/>
+              </w:rPr>
+              <w:t>function </w:t>
+            </w:r>
+            <w:proofErr w:type="gramStart"/>
+            <w:r>
+              <w:rPr>
+                <w:rFonts w:ascii="Consolas" w:eastAsia="Times New Roman" w:hAnsi="Consolas" w:cs="Times New Roman"/>
+                <w:color w:val="DCDCAA"/>
+                <w:sz w:val="21"/>
+                <w:szCs w:val="21"/>
+                <w:lang w:val="en-US" w:eastAsia="fr-FR"/>
+              </w:rPr>
+              <w:t>main</w:t>
+            </w:r>
+            <w:r>
+              <w:rPr>
+                <w:rFonts w:ascii="Consolas" w:eastAsia="Times New Roman" w:hAnsi="Consolas" w:cs="Times New Roman"/>
+                <w:color w:val="D4D4D4"/>
+                <w:sz w:val="21"/>
+                <w:szCs w:val="21"/>
+                <w:lang w:val="en-US" w:eastAsia="fr-FR"/>
+              </w:rPr>
+              <w:t>(</w:t>
+            </w:r>
+            <w:proofErr w:type="gramEnd"/>
+            <w:r>
+              <w:rPr>
+                <w:rFonts w:ascii="Consolas" w:eastAsia="Times New Roman" w:hAnsi="Consolas" w:cs="Times New Roman"/>
+                <w:color w:val="D4D4D4"/>
+                <w:sz w:val="21"/>
+                <w:szCs w:val="21"/>
+                <w:lang w:val="en-US" w:eastAsia="fr-FR"/>
+              </w:rPr>
+              <w:t>)</w:t>
+            </w:r>
+          </w:p>
+          <w:p>
+            <w:pPr>
+              <w:shd w:val="clear" w:color="auto" w:fill="1E1E1E"/>
+              <w:spacing w:line="285" w:lineRule="atLeast"/>
+              <w:rPr>
+                <w:rFonts w:ascii="Consolas" w:eastAsia="Times New Roman" w:hAnsi="Consolas" w:cs="Times New Roman"/>
+                <w:color w:val="D4D4D4"/>
+                <w:sz w:val="21"/>
+                <w:szCs w:val="21"/>
+                <w:lang w:val="en-US" w:eastAsia="fr-FR"/>
+              </w:rPr>
+            </w:pPr>
+            <w:r>
+              <w:rPr>
+                <w:rFonts w:ascii="Consolas" w:eastAsia="Times New Roman" w:hAnsi="Consolas" w:cs="Times New Roman"/>
+                <w:color w:val="D4D4D4"/>
+                <w:sz w:val="21"/>
+                <w:szCs w:val="21"/>
+                <w:lang w:val="en-US" w:eastAsia="fr-FR"/>
+              </w:rPr>
+              <w:t>{</w:t>
+            </w:r>
+          </w:p>
+          <w:p>
+            <w:pPr>
+              <w:shd w:val="clear" w:color="auto" w:fill="1E1E1E"/>
+              <w:spacing w:line="285" w:lineRule="atLeast"/>
+              <w:rPr>
+                <w:rFonts w:ascii="Consolas" w:eastAsia="Times New Roman" w:hAnsi="Consolas" w:cs="Times New Roman"/>
+                <w:color w:val="D4D4D4"/>
+                <w:sz w:val="21"/>
+                <w:szCs w:val="21"/>
+                <w:lang w:val="en-US" w:eastAsia="fr-FR"/>
+              </w:rPr>
+            </w:pPr>
+            <w:r>
+              <w:rPr>
+                <w:rFonts w:ascii="Consolas" w:eastAsia="Times New Roman" w:hAnsi="Consolas" w:cs="Times New Roman"/>
+                <w:color w:val="D4D4D4"/>
+                <w:sz w:val="21"/>
+                <w:szCs w:val="21"/>
+                <w:lang w:val="en-US" w:eastAsia="fr-FR"/>
+              </w:rPr>
+              <w:t>    var </w:t>
+            </w:r>
+            <w:proofErr w:type="spellStart"/>
+            <w:r>
+              <w:rPr>
+                <w:rFonts w:ascii="Consolas" w:eastAsia="Times New Roman" w:hAnsi="Consolas" w:cs="Times New Roman"/>
+                <w:color w:val="D4D4D4"/>
+                <w:sz w:val="21"/>
+                <w:szCs w:val="21"/>
+                <w:lang w:val="en-US" w:eastAsia="fr-FR"/>
+              </w:rPr>
+              <w:t>i</w:t>
+            </w:r>
+            <w:proofErr w:type="spellEnd"/>
+            <w:r>
+              <w:rPr>
+                <w:rFonts w:ascii="Consolas" w:eastAsia="Times New Roman" w:hAnsi="Consolas" w:cs="Times New Roman"/>
+                <w:color w:val="D4D4D4"/>
+                <w:sz w:val="21"/>
+                <w:szCs w:val="21"/>
+                <w:lang w:val="en-US" w:eastAsia="fr-FR"/>
+              </w:rPr>
+              <w:t>;</w:t>
+            </w:r>
+          </w:p>
+          <w:p>
+            <w:pPr>
+              <w:shd w:val="clear" w:color="auto" w:fill="1E1E1E"/>
+              <w:spacing w:line="285" w:lineRule="atLeast"/>
+              <w:rPr>
+                <w:rFonts w:ascii="Consolas" w:eastAsia="Times New Roman" w:hAnsi="Consolas" w:cs="Times New Roman"/>
+                <w:color w:val="D4D4D4"/>
+                <w:sz w:val="21"/>
+                <w:szCs w:val="21"/>
+                <w:lang w:val="en-US" w:eastAsia="fr-FR"/>
+              </w:rPr>
+            </w:pPr>
+            <w:r>
+              <w:rPr>
+                <w:rFonts w:ascii="Consolas" w:eastAsia="Times New Roman" w:hAnsi="Consolas" w:cs="Times New Roman"/>
+                <w:color w:val="D4D4D4"/>
+                <w:sz w:val="21"/>
+                <w:szCs w:val="21"/>
+                <w:lang w:val="en-US" w:eastAsia="fr-FR"/>
+              </w:rPr>
+              <w:t>    </w:t>
+            </w:r>
+            <w:proofErr w:type="spellStart"/>
+            <w:r>
+              <w:rPr>
+                <w:rFonts w:ascii="Consolas" w:eastAsia="Times New Roman" w:hAnsi="Consolas" w:cs="Times New Roman"/>
+                <w:color w:val="D4D4D4"/>
+                <w:sz w:val="21"/>
+                <w:szCs w:val="21"/>
+                <w:lang w:val="en-US" w:eastAsia="fr-FR"/>
+              </w:rPr>
+              <w:t>i</w:t>
+            </w:r>
+            <w:proofErr w:type="spellEnd"/>
+            <w:r>
+              <w:rPr>
+                <w:rFonts w:ascii="Consolas" w:eastAsia="Times New Roman" w:hAnsi="Consolas" w:cs="Times New Roman"/>
+                <w:color w:val="D4D4D4"/>
+                <w:sz w:val="21"/>
+                <w:szCs w:val="21"/>
+                <w:lang w:val="en-US" w:eastAsia="fr-FR"/>
+              </w:rPr>
+              <w:t> = </w:t>
+            </w:r>
+            <w:r>
+              <w:rPr>
+                <w:rFonts w:ascii="Consolas" w:eastAsia="Times New Roman" w:hAnsi="Consolas" w:cs="Times New Roman"/>
+                <w:color w:val="B5CEA8"/>
+                <w:sz w:val="21"/>
+                <w:szCs w:val="21"/>
+                <w:lang w:val="en-US" w:eastAsia="fr-FR"/>
+              </w:rPr>
+              <w:t>5</w:t>
+            </w:r>
+            <w:r>
+              <w:rPr>
+                <w:rFonts w:ascii="Consolas" w:eastAsia="Times New Roman" w:hAnsi="Consolas" w:cs="Times New Roman"/>
+                <w:color w:val="D4D4D4"/>
+                <w:sz w:val="21"/>
+                <w:szCs w:val="21"/>
+                <w:lang w:val="en-US" w:eastAsia="fr-FR"/>
+              </w:rPr>
+              <w:t>;</w:t>
+            </w:r>
+          </w:p>
+          <w:p>
+            <w:pPr>
+              <w:shd w:val="clear" w:color="auto" w:fill="1E1E1E"/>
+              <w:spacing w:line="285" w:lineRule="atLeast"/>
+              <w:rPr>
+                <w:rFonts w:ascii="Consolas" w:eastAsia="Times New Roman" w:hAnsi="Consolas" w:cs="Times New Roman"/>
+                <w:color w:val="D4D4D4"/>
+                <w:sz w:val="21"/>
+                <w:szCs w:val="21"/>
+                <w:lang w:val="en-US" w:eastAsia="fr-FR"/>
+              </w:rPr>
+            </w:pPr>
+          </w:p>
+          <w:p>
+            <w:pPr>
+              <w:shd w:val="clear" w:color="auto" w:fill="1E1E1E"/>
+              <w:spacing w:line="285" w:lineRule="atLeast"/>
+              <w:rPr>
+                <w:rFonts w:ascii="Consolas" w:eastAsia="Times New Roman" w:hAnsi="Consolas" w:cs="Times New Roman"/>
+                <w:color w:val="D4D4D4"/>
+                <w:sz w:val="21"/>
+                <w:szCs w:val="21"/>
+                <w:lang w:eastAsia="fr-FR"/>
+              </w:rPr>
+            </w:pPr>
+            <w:r>
+              <w:rPr>
+                <w:rFonts w:ascii="Consolas" w:eastAsia="Times New Roman" w:hAnsi="Consolas" w:cs="Times New Roman"/>
+                <w:color w:val="D4D4D4"/>
+                <w:sz w:val="21"/>
+                <w:szCs w:val="21"/>
+                <w:lang w:val="en-US" w:eastAsia="fr-FR"/>
+              </w:rPr>
+              <w:t>    </w:t>
+            </w:r>
+            <w:proofErr w:type="gramStart"/>
+            <w:r>
+              <w:rPr>
+                <w:rFonts w:ascii="Consolas" w:eastAsia="Times New Roman" w:hAnsi="Consolas" w:cs="Times New Roman"/>
+                <w:color w:val="C586C0"/>
+                <w:sz w:val="21"/>
+                <w:szCs w:val="21"/>
+                <w:lang w:eastAsia="fr-FR"/>
+              </w:rPr>
+              <w:t>return</w:t>
+            </w:r>
+            <w:proofErr w:type="gramEnd"/>
+            <w:r>
+              <w:rPr>
+                <w:rFonts w:ascii="Consolas" w:eastAsia="Times New Roman" w:hAnsi="Consolas" w:cs="Times New Roman"/>
+                <w:color w:val="D4D4D4"/>
+                <w:sz w:val="21"/>
+                <w:szCs w:val="21"/>
+                <w:lang w:eastAsia="fr-FR"/>
+              </w:rPr>
+              <w:t> </w:t>
+            </w:r>
+            <w:r>
+              <w:rPr>
+                <w:rFonts w:ascii="Consolas" w:eastAsia="Times New Roman" w:hAnsi="Consolas" w:cs="Times New Roman"/>
+                <w:color w:val="B5CEA8"/>
+                <w:sz w:val="21"/>
+                <w:szCs w:val="21"/>
+                <w:lang w:eastAsia="fr-FR"/>
+              </w:rPr>
+              <w:t>0</w:t>
+            </w:r>
+            <w:r>
+              <w:rPr>
+                <w:rFonts w:ascii="Consolas" w:eastAsia="Times New Roman" w:hAnsi="Consolas" w:cs="Times New Roman"/>
+                <w:color w:val="D4D4D4"/>
+                <w:sz w:val="21"/>
+                <w:szCs w:val="21"/>
+                <w:lang w:eastAsia="fr-FR"/>
+              </w:rPr>
+              <w:t>;</w:t>
+            </w:r>
+          </w:p>
+          <w:p>
+            <w:pPr>
+              <w:shd w:val="clear" w:color="auto" w:fill="1E1E1E"/>
+              <w:spacing w:line="285" w:lineRule="atLeast"/>
+              <w:rPr>
+                <w:rFonts w:ascii="Consolas" w:eastAsia="Times New Roman" w:hAnsi="Consolas" w:cs="Times New Roman"/>
+                <w:color w:val="D4D4D4"/>
+                <w:sz w:val="21"/>
+                <w:szCs w:val="21"/>
+                <w:lang w:eastAsia="fr-FR"/>
+              </w:rPr>
+            </w:pPr>
+            <w:r>
+              <w:rPr>
+                <w:rFonts w:ascii="Consolas" w:eastAsia="Times New Roman" w:hAnsi="Consolas" w:cs="Times New Roman"/>
+                <w:color w:val="D4D4D4"/>
+                <w:sz w:val="21"/>
+                <w:szCs w:val="21"/>
+                <w:lang w:eastAsia="fr-FR"/>
+              </w:rPr>
+              <w:t>}</w:t>
+            </w:r>
+          </w:p>
+          <w:p/>
+        </w:tc>
+        <w:tc>
+          <w:tcPr>
+            <w:tcW w:w="1756" w:type="dxa"/>
+          </w:tcPr>
+          <w:p>
+            <w:pPr>
+              <w:rPr>
+                <w:lang w:val="en-US"/>
+              </w:rPr>
+            </w:pPr>
+            <w:proofErr w:type="spellStart"/>
+            <w:r>
+              <w:rPr>
+                <w:lang w:val="en-US"/>
+              </w:rPr>
+              <w:t>resn</w:t>
+            </w:r>
+            <w:proofErr w:type="spellEnd"/>
+            <w:r>
+              <w:rPr>
+                <w:lang w:val="en-US"/>
+              </w:rPr>
+              <w:t xml:space="preserve"> 0</w:t>
+            </w:r>
+          </w:p>
+          <w:p>
+            <w:pPr>
+              <w:rPr>
+                <w:lang w:val="en-US"/>
+              </w:rPr>
+            </w:pPr>
+          </w:p>
+          <w:p>
+            <w:pPr>
+              <w:rPr>
+                <w:lang w:val="en-US"/>
+              </w:rPr>
+            </w:pPr>
+            <w:proofErr w:type="gramStart"/>
+            <w:r>
+              <w:rPr>
+                <w:lang w:val="en-US"/>
+              </w:rPr>
+              <w:t>.main</w:t>
+            </w:r>
+            <w:proofErr w:type="gramEnd"/>
+          </w:p>
+          <w:p>
+            <w:pPr>
+              <w:rPr>
+                <w:lang w:val="en-US"/>
+              </w:rPr>
+            </w:pPr>
+            <w:proofErr w:type="spellStart"/>
+            <w:r>
+              <w:rPr>
+                <w:lang w:val="en-US"/>
+              </w:rPr>
+              <w:t>resn</w:t>
+            </w:r>
+            <w:proofErr w:type="spellEnd"/>
+            <w:r>
+              <w:rPr>
+                <w:lang w:val="en-US"/>
+              </w:rPr>
+              <w:t xml:space="preserve"> 1</w:t>
+            </w:r>
+          </w:p>
+          <w:p>
+            <w:pPr>
+              <w:rPr>
+                <w:lang w:val="en-US"/>
+              </w:rPr>
+            </w:pPr>
+            <w:r>
+              <w:rPr>
+                <w:lang w:val="en-US"/>
+              </w:rPr>
+              <w:t>get 0</w:t>
+            </w:r>
+          </w:p>
+          <w:p>
+            <w:pPr>
+              <w:rPr>
+                <w:lang w:val="en-US"/>
+              </w:rPr>
+            </w:pPr>
+            <w:r>
+              <w:rPr>
+                <w:lang w:val="en-US"/>
+              </w:rPr>
+              <w:t>dup</w:t>
+            </w:r>
+          </w:p>
+          <w:p>
+            <w:pPr>
+              <w:rPr>
+                <w:lang w:val="en-US"/>
+              </w:rPr>
+            </w:pPr>
+            <w:proofErr w:type="spellStart"/>
+            <w:r>
+              <w:rPr>
+                <w:lang w:val="en-US"/>
+              </w:rPr>
+              <w:t>dbg</w:t>
+            </w:r>
+            <w:proofErr w:type="spellEnd"/>
+          </w:p>
+          <w:p>
+            <w:pPr>
+              <w:rPr>
+                <w:lang w:val="en-US"/>
+              </w:rPr>
+            </w:pPr>
+            <w:r>
+              <w:rPr>
+                <w:lang w:val="en-US"/>
+              </w:rPr>
+              <w:t>push 5</w:t>
+            </w:r>
+          </w:p>
+          <w:p>
+            <w:pPr>
+              <w:rPr>
+                <w:lang w:val="en-US"/>
+              </w:rPr>
+            </w:pPr>
+            <w:r>
+              <w:rPr>
+                <w:lang w:val="en-US"/>
+              </w:rPr>
+              <w:t>dup</w:t>
+            </w:r>
+          </w:p>
+          <w:p>
+            <w:pPr>
+              <w:rPr>
+                <w:lang w:val="en-US"/>
+              </w:rPr>
+            </w:pPr>
+            <w:proofErr w:type="spellStart"/>
+            <w:r>
+              <w:rPr>
+                <w:lang w:val="en-US"/>
+              </w:rPr>
+              <w:t>dbg</w:t>
+            </w:r>
+            <w:proofErr w:type="spellEnd"/>
+          </w:p>
+          <w:p>
+            <w:pPr>
+              <w:rPr>
+                <w:lang w:val="en-US"/>
+              </w:rPr>
+            </w:pPr>
+            <w:r>
+              <w:rPr>
+                <w:lang w:val="en-US"/>
+              </w:rPr>
+              <w:t>dup</w:t>
+            </w:r>
+          </w:p>
+          <w:p>
+            <w:pPr>
+              <w:rPr>
+                <w:lang w:val="en-US"/>
+              </w:rPr>
+            </w:pPr>
+            <w:r>
+              <w:rPr>
+                <w:lang w:val="en-US"/>
+              </w:rPr>
+              <w:t>set 0</w:t>
+            </w:r>
+          </w:p>
+          <w:p>
+            <w:pPr>
+              <w:rPr>
+                <w:lang w:val="en-US"/>
+              </w:rPr>
+            </w:pPr>
+            <w:r>
+              <w:rPr>
+                <w:lang w:val="en-US"/>
+              </w:rPr>
+              <w:t>drop</w:t>
+            </w:r>
+          </w:p>
+          <w:p>
+            <w:pPr>
+              <w:rPr>
+                <w:lang w:val="en-US"/>
+              </w:rPr>
+            </w:pPr>
+            <w:r>
+              <w:rPr>
+                <w:lang w:val="en-US"/>
+              </w:rPr>
+              <w:t>push 0</w:t>
+            </w:r>
+          </w:p>
+          <w:p>
+            <w:pPr>
+              <w:rPr>
+                <w:lang w:val="en-US"/>
+              </w:rPr>
+            </w:pPr>
+            <w:r>
+              <w:rPr>
+                <w:lang w:val="en-US"/>
+              </w:rPr>
+              <w:t>dup</w:t>
+            </w:r>
+          </w:p>
+          <w:p>
+            <w:pPr>
+              <w:rPr>
+                <w:lang w:val="en-US"/>
+              </w:rPr>
+            </w:pPr>
+            <w:proofErr w:type="spellStart"/>
+            <w:r>
+              <w:rPr>
+                <w:lang w:val="en-US"/>
+              </w:rPr>
+              <w:t>dbg</w:t>
+            </w:r>
+            <w:proofErr w:type="spellEnd"/>
+          </w:p>
+          <w:p>
+            <w:pPr>
+              <w:rPr>
+                <w:lang w:val="en-US"/>
+              </w:rPr>
+            </w:pPr>
+            <w:r>
+              <w:rPr>
+                <w:lang w:val="en-US"/>
+              </w:rPr>
+              <w:t>ret</w:t>
+            </w:r>
+          </w:p>
+          <w:p>
+            <w:pPr>
+              <w:rPr>
+                <w:lang w:val="en-US"/>
+              </w:rPr>
+            </w:pPr>
+            <w:r>
+              <w:rPr>
+                <w:lang w:val="en-US"/>
+              </w:rPr>
+              <w:t>push 0</w:t>
+            </w:r>
+          </w:p>
+          <w:p>
+            <w:pPr>
+              <w:rPr>
+                <w:lang w:val="en-US"/>
+              </w:rPr>
+            </w:pPr>
+            <w:r>
+              <w:rPr>
+                <w:lang w:val="en-US"/>
+              </w:rPr>
+              <w:t>ret</w:t>
+            </w:r>
+          </w:p>
+          <w:p>
+            <w:pPr>
+              <w:rPr>
+                <w:lang w:val="en-US"/>
+              </w:rPr>
+            </w:pPr>
+          </w:p>
+          <w:p>
+            <w:pPr>
+              <w:rPr>
+                <w:lang w:val="en-US"/>
+              </w:rPr>
+            </w:pPr>
+            <w:proofErr w:type="gramStart"/>
+            <w:r>
+              <w:rPr>
+                <w:lang w:val="en-US"/>
+              </w:rPr>
+              <w:t>.start</w:t>
+            </w:r>
+            <w:proofErr w:type="gramEnd"/>
+          </w:p>
+          <w:p>
+            <w:pPr>
+              <w:rPr>
+                <w:lang w:val="en-US"/>
+              </w:rPr>
+            </w:pPr>
+            <w:r>
+              <w:rPr>
+                <w:lang w:val="en-US"/>
+              </w:rPr>
+              <w:t>prep main</w:t>
+            </w:r>
+          </w:p>
+          <w:p>
+            <w:pPr>
+              <w:rPr>
+                <w:lang w:val="en-US"/>
+              </w:rPr>
+            </w:pPr>
+            <w:r>
+              <w:rPr>
+                <w:lang w:val="en-US"/>
+              </w:rPr>
+              <w:t>call 0</w:t>
+            </w:r>
+          </w:p>
+          <w:p>
+            <w:proofErr w:type="spellStart"/>
+            <w:proofErr w:type="gramStart"/>
+            <w:r>
+              <w:t>halt</w:t>
+            </w:r>
+            <w:proofErr w:type="spellEnd"/>
+            <w:proofErr w:type="gramEnd"/>
+          </w:p>
+        </w:tc>
+        <w:tc>
+          <w:tcPr>
+            <w:tcW w:w="1780" w:type="dxa"/>
+          </w:tcPr>
+          <w:p>
+            <w:r>
+              <w:t>0</w:t>
+            </w:r>
+          </w:p>
+          <w:p>
+            <w:r>
+              <w:t>5</w:t>
+            </w:r>
+          </w:p>
+          <w:p>
+            <w:r>
+              <w:t>0</w:t>
+            </w:r>
+          </w:p>
+        </w:tc>
+      </w:tr>
+      <w:tr>
+        <w:tc>
+          <w:tcPr>
+            <w:tcW w:w="1993" w:type="dxa"/>
+          </w:tcPr>
+          <w:p>
+            <w:r>
+              <w:t>Addition de deux variables</w:t>
+            </w:r>
+            <w:bookmarkStart w:id="0" w:name="_GoBack"/>
+            <w:bookmarkEnd w:id="0"/>
+          </w:p>
+        </w:tc>
+        <w:tc>
+          <w:tcPr>
+            <w:tcW w:w="1523" w:type="dxa"/>
           </w:tcPr>
           <w:p/>
         </w:tc>
         <w:tc>
           <w:tcPr>
-            <w:tcW w:w="3021" w:type="dxa"/>
+            <w:tcW w:w="2010" w:type="dxa"/>
           </w:tcPr>
           <w:p/>
         </w:tc>
         <w:tc>
           <w:tcPr>
-            <w:tcW w:w="3021" w:type="dxa"/>
-          </w:tcPr>
-          <w:p/>
-        </w:tc>
-      </w:tr>
-      <w:tr>
-        <w:tc>
-          <w:tcPr>
-            <w:tcW w:w="3020" w:type="dxa"/>
+            <w:tcW w:w="1756" w:type="dxa"/>
           </w:tcPr>
           <w:p/>
         </w:tc>
         <w:tc>
           <w:tcPr>
-            <w:tcW w:w="3021" w:type="dxa"/>
-          </w:tcPr>
-          <w:p/>
-        </w:tc>
-        <w:tc>
-          <w:tcPr>
-            <w:tcW w:w="3021" w:type="dxa"/>
-          </w:tcPr>
-          <w:p/>
-        </w:tc>
-      </w:tr>
-      <w:tr>
-        <w:tc>
-          <w:tcPr>
-            <w:tcW w:w="3020" w:type="dxa"/>
-          </w:tcPr>
-          <w:p/>
-        </w:tc>
-        <w:tc>
-          <w:tcPr>
-            <w:tcW w:w="3021" w:type="dxa"/>
-          </w:tcPr>
-          <w:p/>
-        </w:tc>
-        <w:tc>
-          <w:tcPr>
-            <w:tcW w:w="3021" w:type="dxa"/>
+            <w:tcW w:w="1780" w:type="dxa"/>
           </w:tcPr>
           <w:p/>
         </w:tc>
@@ -760,22 +1955,20 @@
     <w:p/>
     <w:p>
       <w:r>
-        <w:t xml:space="preserve">Vous </w:t>
+        <w:t>Vous pou</w:t>
+      </w:r>
+      <w:r>
+        <w:t>r</w:t>
+      </w:r>
+      <w:r>
+        <w:t>rez retrouver tous ces codes de tests dans le dossier « </w:t>
       </w:r>
       <w:proofErr w:type="spellStart"/>
       <w:r>
-        <w:t>pourez</w:t>
+        <w:t>codesTest</w:t>
       </w:r>
       <w:proofErr w:type="spellEnd"/>
       <w:r>
-        <w:t xml:space="preserve"> retrouver tous ces codes de tests dans le dossier « </w:t>
-      </w:r>
-      <w:proofErr w:type="spellStart"/>
-      <w:r>
-        <w:t>codesTest</w:t>
-      </w:r>
-      <w:proofErr w:type="spellEnd"/>
-      <w:r>
         <w:t> » joint dans l’archive.</w:t>
       </w:r>
     </w:p>
@@ -787,8 +1980,6 @@
       <w:r>
         <w:t>Difficultés rencontrées</w:t>
       </w:r>
-      <w:bookmarkStart w:id="0" w:name="_GoBack"/>
-      <w:bookmarkEnd w:id="0"/>
     </w:p>
     <w:p/>
     <w:p>

</xml_diff>

<commit_message>
add cahier de test excel
</commit_message>
<xml_diff>
--- a/Compil/Rapport_Capodano_Hamel.docx
+++ b/Compil/Rapport_Capodano_Hamel.docx
@@ -614,19 +614,84 @@
         <w:t>Parties non implémentées</w:t>
       </w:r>
     </w:p>
-    <w:p/>
-    <w:p>
-      <w:r>
-        <w:t>Les blocks de type switch / case ne sont pa</w:t>
-      </w:r>
-      <w:r>
-        <w:t>s implémentés ainsi que les « DO WHILE »</w:t>
-      </w:r>
-      <w:r>
-        <w:t>.</w:t>
-      </w:r>
-    </w:p>
-    <w:p/>
+    <w:p>
+      <w:proofErr w:type="spellStart"/>
+      <w:r>
+        <w:t>Malgrés</w:t>
+      </w:r>
+      <w:proofErr w:type="spellEnd"/>
+      <w:r>
+        <w:t xml:space="preserve"> nos efforts, quelques </w:t>
+      </w:r>
+      <w:proofErr w:type="spellStart"/>
+      <w:r>
+        <w:t>fonctionnalitées</w:t>
+      </w:r>
+      <w:proofErr w:type="spellEnd"/>
+      <w:r>
+        <w:t xml:space="preserve"> n’ont pas pu être implémentées c’est le cas de : </w:t>
+      </w:r>
+    </w:p>
+    <w:p>
+      <w:pPr>
+        <w:pStyle w:val="Paragraphedeliste"/>
+        <w:numPr>
+          <w:ilvl w:val="0"/>
+          <w:numId w:val="3"/>
+        </w:numPr>
+        <w:rPr>
+          <w:lang w:val="en-US"/>
+        </w:rPr>
+      </w:pPr>
+      <w:r>
+        <w:rPr>
+          <w:lang w:val="en-US"/>
+        </w:rPr>
+        <w:t>Les block</w:t>
+      </w:r>
+      <w:r>
+        <w:rPr>
+          <w:lang w:val="en-US"/>
+        </w:rPr>
+        <w:t>s</w:t>
+      </w:r>
+      <w:r>
+        <w:rPr>
+          <w:lang w:val="en-US"/>
+        </w:rPr>
+        <w:t xml:space="preserve"> de type « Switch / Case</w:t>
+      </w:r>
+      <w:r>
+        <w:rPr>
+          <w:lang w:val="en-US"/>
+        </w:rPr>
+        <w:t>”</w:t>
+      </w:r>
+    </w:p>
+    <w:p>
+      <w:pPr>
+        <w:pStyle w:val="Paragraphedeliste"/>
+        <w:numPr>
+          <w:ilvl w:val="0"/>
+          <w:numId w:val="3"/>
+        </w:numPr>
+      </w:pPr>
+      <w:r>
+        <w:t>Les</w:t>
+      </w:r>
+      <w:r>
+        <w:t xml:space="preserve"> tableaux : par manqué d</w:t>
+      </w:r>
+      <w:r>
+        <w:t>e temps, nous n’avons pas pu gér</w:t>
+      </w:r>
+      <w:r>
+        <w:t>er l</w:t>
+      </w:r>
+      <w:r>
+        <w:t>e système de pointeur qui permet de les gérer.</w:t>
+      </w:r>
+    </w:p>
     <w:p>
       <w:pPr>
         <w:pStyle w:val="Titre1"/>
@@ -675,62 +740,121 @@
         <w:t> » joint dans l’archive.</w:t>
       </w:r>
     </w:p>
+    <w:p>
+      <w:pPr>
+        <w:pStyle w:val="Titre1"/>
+      </w:pPr>
+      <w:r>
+        <w:t>Amélioration</w:t>
+      </w:r>
+    </w:p>
+    <w:p>
+      <w:r>
+        <w:t xml:space="preserve">Afin d’ajouter des fonctionnalités à notre compilateur, nous avons </w:t>
+      </w:r>
+      <w:r>
+        <w:t>ajouté</w:t>
+      </w:r>
+      <w:r>
+        <w:t xml:space="preserve"> les librairie</w:t>
+      </w:r>
+      <w:r>
+        <w:t>s</w:t>
+      </w:r>
+      <w:r>
+        <w:t xml:space="preserve"> standards du langage C avec les directives « #</w:t>
+      </w:r>
+      <w:proofErr w:type="spellStart"/>
+      <w:r>
+        <w:t>include</w:t>
+      </w:r>
+      <w:proofErr w:type="spellEnd"/>
+      <w:r>
+        <w:t> ». Ce sont elles qui nous permettent d’utiliser les commandes comme « </w:t>
+      </w:r>
+      <w:proofErr w:type="spellStart"/>
+      <w:r>
+        <w:t>print</w:t>
+      </w:r>
+      <w:proofErr w:type="spellEnd"/>
+      <w:r>
+        <w:t> » dans notre code original et que cette dernière soit interprété simplement.</w:t>
+      </w:r>
+    </w:p>
+    <w:p>
+      <w:pPr>
+        <w:pStyle w:val="Titre1"/>
+      </w:pPr>
+      <w:r>
+        <w:t>Difficultés rencontrées</w:t>
+      </w:r>
+    </w:p>
     <w:p/>
     <w:p>
+      <w:r>
+        <w:t xml:space="preserve">Nous avons eu du mal </w:t>
+      </w:r>
+      <w:r>
+        <w:t>à</w:t>
+      </w:r>
+      <w:r>
+        <w:t xml:space="preserve"> établir toutes les règles de l’interpréteur de code pour les différents système</w:t>
+      </w:r>
+      <w:r>
+        <w:t>s</w:t>
+      </w:r>
+      <w:r>
+        <w:t xml:space="preserve"> d’exploitation. Nous avons développé </w:t>
+      </w:r>
+      <w:r>
+        <w:t>notre compilateur sur un environnement Mac et l’autre Windows.</w:t>
+      </w:r>
+      <w:r>
+        <w:t xml:space="preserve"> Par exemple, pour les saut</w:t>
+      </w:r>
+      <w:r>
+        <w:t>s</w:t>
+      </w:r>
+      <w:r>
+        <w:t xml:space="preserve"> de ligne, sur Mac le caractère « \n » était reconnu alors que sur Windows </w:t>
+      </w:r>
+      <w:r>
+        <w:t>ce caractère est « \r ». Ce genre de différence nous a retarder car nous avons eu du mal à trouver d’où venait le problème.</w:t>
+      </w:r>
+    </w:p>
+    <w:p/>
+    <w:p>
       <w:pPr>
         <w:pStyle w:val="Titre1"/>
       </w:pPr>
       <w:r>
-        <w:t>Difficultés rencontrées</w:t>
+        <w:lastRenderedPageBreak/>
+        <w:t>Organisation du compilateur</w:t>
       </w:r>
     </w:p>
     <w:p/>
     <w:p>
       <w:r>
-        <w:t xml:space="preserve">Nous avons eu du mal </w:t>
-      </w:r>
-      <w:r>
-        <w:t>à</w:t>
-      </w:r>
-      <w:r>
-        <w:t xml:space="preserve"> établir toutes les règles de l’interpréteur de code pour les différents système</w:t>
-      </w:r>
-      <w:r>
-        <w:t>s</w:t>
-      </w:r>
+        <w:t xml:space="preserve">Le découpage du compilateur tel qu’il a été présenté nous a permis de bien comprendre son fonctionnement, </w:t>
+      </w:r>
+      <w:r>
+        <w:t xml:space="preserve">nous pensons qu’il était important de prendre du temps pour comprendre ce découpage pour </w:t>
+      </w:r>
+      <w:r>
+        <w:t>développer</w:t>
+      </w:r>
+      <w:r>
+        <w:t xml:space="preserve"> un système structuré pour la suite.</w:t>
+      </w:r>
+    </w:p>
+    <w:p>
+      <w:r>
+        <w:t>Afin de suivre le découpage vu en cours, nous avons voulu regrouper le code de notre compilateur de la même façon. C# permet de créer des dossiers dans lequel nous pouvons y placer les différentes classes que nous avons utilisé.</w:t>
+      </w:r>
+    </w:p>
+    <w:p>
       <w:bookmarkStart w:id="0" w:name="_GoBack"/>
       <w:bookmarkEnd w:id="0"/>
-      <w:r>
-        <w:t xml:space="preserve"> d’exploitation. Nous avons développé </w:t>
-      </w:r>
-      <w:r>
-        <w:t>notre compilateur sur un environnement Mac et l’autre Windows.</w:t>
-      </w:r>
-      <w:r>
-        <w:t xml:space="preserve"> Par exemple, pour les saut de ligne, sur Mac le caractère « \n » était reconnu alors que sur Windows </w:t>
-      </w:r>
-    </w:p>
-    <w:p/>
-    <w:p>
-      <w:pPr>
-        <w:pStyle w:val="Titre1"/>
-      </w:pPr>
-      <w:r>
-        <w:t>Organisation du compilateur</w:t>
-      </w:r>
-    </w:p>
-    <w:p>
-      <w:r>
-        <w:t xml:space="preserve">Si on </w:t>
-      </w:r>
-      <w:proofErr w:type="gramStart"/>
-      <w:r>
-        <w:t>aurai changer</w:t>
-      </w:r>
-      <w:proofErr w:type="gramEnd"/>
-      <w:r>
-        <w:t xml:space="preserve"> des choses</w:t>
-      </w:r>
     </w:p>
     <w:sectPr>
       <w:headerReference w:type="default" r:id="rId7"/>

</xml_diff>

<commit_message>
dossier tests + rapport
</commit_message>
<xml_diff>
--- a/Compil/Rapport_Capodano_Hamel.docx
+++ b/Compil/Rapport_Capodano_Hamel.docx
@@ -13,7 +13,15 @@
     <w:p/>
     <w:p>
       <w:r>
-        <w:t>Pour ce projet, nous avons utilisé le langage C#, développé principalement avec Visual Studio et ………</w:t>
+        <w:t xml:space="preserve">Pour ce projet, nous avons utilisé le langage C#, développé principalement avec Visual Studio et </w:t>
+      </w:r>
+      <w:proofErr w:type="spellStart"/>
+      <w:r>
+        <w:t>JetBrain</w:t>
+      </w:r>
+      <w:proofErr w:type="spellEnd"/>
+      <w:r>
+        <w:t xml:space="preserve"> Rider.</w:t>
       </w:r>
     </w:p>
     <w:p>
@@ -69,7 +77,13 @@
     </w:p>
     <w:p>
       <w:r>
-        <w:t xml:space="preserve">Partie fonctionnelle, les parties du code sont bien découpé en </w:t>
+        <w:t>Partie fonctionnelle, les parties</w:t>
+      </w:r>
+      <w:r>
+        <w:t xml:space="preserve"> (« mots »)</w:t>
+      </w:r>
+      <w:r>
+        <w:t xml:space="preserve"> du code sont bien découpé en </w:t>
       </w:r>
       <w:proofErr w:type="spellStart"/>
       <w:r>
@@ -102,6 +116,31 @@
       </w:r>
       <w:r>
         <w:t xml:space="preserve"> les données.</w:t>
+      </w:r>
+      <w:r>
+        <w:t xml:space="preserve"> Ce sont </w:t>
+      </w:r>
+      <w:proofErr w:type="gramStart"/>
+      <w:r>
+        <w:t xml:space="preserve">ces </w:t>
+      </w:r>
+      <w:r>
+        <w:t>énumération</w:t>
+      </w:r>
+      <w:proofErr w:type="gramEnd"/>
+      <w:r>
+        <w:t xml:space="preserve"> que nous utilisons pour </w:t>
+      </w:r>
+      <w:r>
+        <w:t xml:space="preserve">identifier les </w:t>
+      </w:r>
+      <w:proofErr w:type="spellStart"/>
+      <w:r>
+        <w:t>tokens</w:t>
+      </w:r>
+      <w:proofErr w:type="spellEnd"/>
+      <w:r>
+        <w:t xml:space="preserve"> entre les différents analyser donc des différentes classes de notre code.</w:t>
       </w:r>
     </w:p>
     <w:p>
@@ -443,6 +482,7 @@
         </w:numPr>
       </w:pPr>
       <w:r>
+        <w:lastRenderedPageBreak/>
         <w:t>Opérations arithmétiques (+, -, *, /)</w:t>
       </w:r>
     </w:p>
@@ -467,7 +507,6 @@
         </w:numPr>
       </w:pPr>
       <w:r>
-        <w:lastRenderedPageBreak/>
         <w:t>Opérateur unaire pour les signes des valeurs numérique (+ et -)</w:t>
       </w:r>
     </w:p>
@@ -512,15 +551,15 @@
       </w:r>
       <w:proofErr w:type="spellEnd"/>
       <w:r>
-        <w:t>), il est possible d’</w:t>
+        <w:t xml:space="preserve">, </w:t>
       </w:r>
       <w:proofErr w:type="spellStart"/>
       <w:r>
-        <w:t>impbriquer</w:t>
+        <w:t>elseif</w:t>
       </w:r>
       <w:proofErr w:type="spellEnd"/>
       <w:r>
-        <w:t xml:space="preserve"> différentes conditions les unes dans les autres</w:t>
+        <w:t>), il est possible d’imbriquer différentes conditions les unes dans les autres</w:t>
       </w:r>
     </w:p>
     <w:p>
@@ -615,19 +654,15 @@
       </w:r>
     </w:p>
     <w:p>
-      <w:proofErr w:type="spellStart"/>
-      <w:r>
-        <w:t>Malgrés</w:t>
-      </w:r>
-      <w:proofErr w:type="spellEnd"/>
+      <w:r>
+        <w:t>Malgré</w:t>
+      </w:r>
       <w:r>
         <w:t xml:space="preserve"> nos efforts, quelques </w:t>
       </w:r>
-      <w:proofErr w:type="spellStart"/>
-      <w:r>
-        <w:t>fonctionnalitées</w:t>
-      </w:r>
-      <w:proofErr w:type="spellEnd"/>
+      <w:r>
+        <w:t>fonctionnalités</w:t>
+      </w:r>
       <w:r>
         <w:t xml:space="preserve"> n’ont pas pu être implémentées c’est le cas de : </w:t>
       </w:r>
@@ -715,11 +750,20 @@
         <w:t>.</w:t>
       </w:r>
       <w:r>
-        <w:t xml:space="preserve"> Voici un tableau qui regroupe l’ensemble de ces codes de test :</w:t>
-      </w:r>
-      <w:r>
         <w:t xml:space="preserve"> </w:t>
       </w:r>
+      <w:r>
+        <w:t>Le cahier de tests que nous avons utilisé est dans un fichier Excel (« </w:t>
+      </w:r>
+      <w:r>
+        <w:t>cahier_test_Capodano_Hamel.xlsx</w:t>
+      </w:r>
+      <w:r>
+        <w:t> »).</w:t>
+      </w:r>
+      <w:r>
+        <w:t xml:space="preserve"> </w:t>
+      </w:r>
     </w:p>
     <w:p>
       <w:r>
@@ -731,131 +775,127 @@
       <w:r>
         <w:t>ez retrouver tous ces codes de tests dans le dossier « </w:t>
       </w:r>
-      <w:proofErr w:type="spellStart"/>
-      <w:r>
-        <w:t>codesTest</w:t>
-      </w:r>
-      <w:proofErr w:type="spellEnd"/>
-      <w:r>
-        <w:t> » joint dans l’archive.</w:t>
-      </w:r>
-    </w:p>
-    <w:p>
-      <w:pPr>
-        <w:pStyle w:val="Titre1"/>
-      </w:pPr>
-      <w:r>
-        <w:t>Amélioration</w:t>
-      </w:r>
-    </w:p>
-    <w:p>
-      <w:r>
-        <w:t xml:space="preserve">Afin d’ajouter des fonctionnalités à notre compilateur, nous avons </w:t>
-      </w:r>
-      <w:r>
-        <w:t>ajouté</w:t>
-      </w:r>
-      <w:r>
-        <w:t xml:space="preserve"> les librairie</w:t>
-      </w:r>
-      <w:r>
-        <w:t>s</w:t>
-      </w:r>
-      <w:r>
-        <w:t xml:space="preserve"> standards du langage C avec les directives « #</w:t>
-      </w:r>
-      <w:proofErr w:type="spellStart"/>
-      <w:r>
-        <w:t>include</w:t>
-      </w:r>
-      <w:proofErr w:type="spellEnd"/>
-      <w:r>
-        <w:t> ». Ce sont elles qui nous permettent d’utiliser les commandes comme « </w:t>
-      </w:r>
-      <w:proofErr w:type="spellStart"/>
-      <w:r>
-        <w:t>print</w:t>
-      </w:r>
-      <w:proofErr w:type="spellEnd"/>
-      <w:r>
-        <w:t> » dans notre code original et que cette dernière soit interprété simplement.</w:t>
-      </w:r>
-    </w:p>
-    <w:p>
-      <w:pPr>
-        <w:pStyle w:val="Titre1"/>
-      </w:pPr>
-      <w:r>
-        <w:t>Difficultés rencontrées</w:t>
-      </w:r>
-    </w:p>
-    <w:p/>
-    <w:p>
-      <w:r>
-        <w:t xml:space="preserve">Nous avons eu du mal </w:t>
-      </w:r>
-      <w:r>
-        <w:t>à</w:t>
-      </w:r>
-      <w:r>
-        <w:t xml:space="preserve"> établir toutes les règles de l’interpréteur de code pour les différents système</w:t>
-      </w:r>
-      <w:r>
-        <w:t>s</w:t>
-      </w:r>
-      <w:r>
-        <w:t xml:space="preserve"> d’exploitation. Nous avons développé </w:t>
-      </w:r>
-      <w:r>
-        <w:t>notre compilateur sur un environnement Mac et l’autre Windows.</w:t>
-      </w:r>
-      <w:r>
-        <w:t xml:space="preserve"> Par exemple, pour les saut</w:t>
-      </w:r>
-      <w:r>
-        <w:t>s</w:t>
-      </w:r>
-      <w:r>
-        <w:t xml:space="preserve"> de ligne, sur Mac le caractère « \n » était reconnu alors que sur Windows </w:t>
-      </w:r>
-      <w:r>
-        <w:t>ce caractère est « \r ». Ce genre de différence nous a retarder car nous avons eu du mal à trouver d’où venait le problème.</w:t>
-      </w:r>
-    </w:p>
-    <w:p/>
-    <w:p>
-      <w:pPr>
-        <w:pStyle w:val="Titre1"/>
-      </w:pPr>
-      <w:r>
-        <w:lastRenderedPageBreak/>
-        <w:t>Organisation du compilateur</w:t>
-      </w:r>
-    </w:p>
-    <w:p/>
-    <w:p>
-      <w:r>
-        <w:t xml:space="preserve">Le découpage du compilateur tel qu’il a été présenté nous a permis de bien comprendre son fonctionnement, </w:t>
-      </w:r>
-      <w:r>
-        <w:t xml:space="preserve">nous pensons qu’il était important de prendre du temps pour comprendre ce découpage pour </w:t>
-      </w:r>
-      <w:r>
-        <w:t>développer</w:t>
-      </w:r>
-      <w:r>
-        <w:t xml:space="preserve"> un système structuré pour la suite.</w:t>
-      </w:r>
-    </w:p>
-    <w:p>
-      <w:r>
-        <w:t>Afin de suivre le découpage vu en cours, nous avons voulu regrouper le code de notre compilateur de la même façon. C# permet de créer des dossiers dans lequel nous pouvons y placer les différentes classes que nous avons utilisé.</w:t>
-      </w:r>
-    </w:p>
-    <w:p>
+      <w:r>
+        <w:t>Codes_tests</w:t>
+      </w:r>
       <w:bookmarkStart w:id="0" w:name="_GoBack"/>
       <w:bookmarkEnd w:id="0"/>
-    </w:p>
+      <w:r>
+        <w:t> » joint dans l’archive.</w:t>
+      </w:r>
+    </w:p>
+    <w:p>
+      <w:pPr>
+        <w:pStyle w:val="Titre1"/>
+      </w:pPr>
+      <w:r>
+        <w:t>Amélioration</w:t>
+      </w:r>
+    </w:p>
+    <w:p>
+      <w:r>
+        <w:t xml:space="preserve">Afin d’ajouter des fonctionnalités à notre compilateur, nous avons </w:t>
+      </w:r>
+      <w:r>
+        <w:t>ajouté</w:t>
+      </w:r>
+      <w:r>
+        <w:t xml:space="preserve"> les librairie</w:t>
+      </w:r>
+      <w:r>
+        <w:t>s</w:t>
+      </w:r>
+      <w:r>
+        <w:t xml:space="preserve"> standards du langage C avec les directives « #</w:t>
+      </w:r>
+      <w:proofErr w:type="spellStart"/>
+      <w:r>
+        <w:t>include</w:t>
+      </w:r>
+      <w:proofErr w:type="spellEnd"/>
+      <w:r>
+        <w:t> ». Ce sont elles qui nous permettent d’utiliser les commandes comme « </w:t>
+      </w:r>
+      <w:proofErr w:type="spellStart"/>
+      <w:r>
+        <w:t>print</w:t>
+      </w:r>
+      <w:proofErr w:type="spellEnd"/>
+      <w:r>
+        <w:t> » dans notre code original et que cette dernière soit interprété simplement.</w:t>
+      </w:r>
+    </w:p>
+    <w:p>
+      <w:pPr>
+        <w:pStyle w:val="Titre1"/>
+      </w:pPr>
+      <w:r>
+        <w:t>Difficultés rencontrées</w:t>
+      </w:r>
+    </w:p>
+    <w:p/>
+    <w:p>
+      <w:r>
+        <w:t xml:space="preserve">Nous avons eu du mal </w:t>
+      </w:r>
+      <w:r>
+        <w:t>à</w:t>
+      </w:r>
+      <w:r>
+        <w:t xml:space="preserve"> établir toutes les règles de l’interpréteur de code pour les différents système</w:t>
+      </w:r>
+      <w:r>
+        <w:t>s</w:t>
+      </w:r>
+      <w:r>
+        <w:t xml:space="preserve"> d’exploitation. Nous avons développé </w:t>
+      </w:r>
+      <w:r>
+        <w:t>notre compilateur sur un environnement Mac et l’autre Windows.</w:t>
+      </w:r>
+      <w:r>
+        <w:t xml:space="preserve"> Par exemple, pour les saut</w:t>
+      </w:r>
+      <w:r>
+        <w:t>s</w:t>
+      </w:r>
+      <w:r>
+        <w:t xml:space="preserve"> de ligne, sur Mac le caractère « \n » était reconnu alors que sur Windows </w:t>
+      </w:r>
+      <w:r>
+        <w:t>ce caractère est « \r ». Ce genre de différence nous a retarder car nous avons eu du mal à trouver d’où venait le problème.</w:t>
+      </w:r>
+    </w:p>
+    <w:p/>
+    <w:p>
+      <w:pPr>
+        <w:pStyle w:val="Titre1"/>
+      </w:pPr>
+      <w:r>
+        <w:t>Organisation du compilateur</w:t>
+      </w:r>
+    </w:p>
+    <w:p/>
+    <w:p>
+      <w:r>
+        <w:t xml:space="preserve">Le découpage du compilateur tel qu’il a été présenté nous a permis de bien comprendre son fonctionnement, </w:t>
+      </w:r>
+      <w:r>
+        <w:t xml:space="preserve">nous pensons qu’il était important de prendre du temps pour comprendre ce découpage pour </w:t>
+      </w:r>
+      <w:r>
+        <w:t>développer</w:t>
+      </w:r>
+      <w:r>
+        <w:t xml:space="preserve"> un système structuré pour la suite.</w:t>
+      </w:r>
+    </w:p>
+    <w:p>
+      <w:r>
+        <w:t>Afin de suivre le découpage vu en cours, nous avons voulu regrouper le code de notre compilateur de la même façon. C# permet de créer des dossiers dans lequel nous pouvons y placer les différentes classes que nous avons utilisé.</w:t>
+      </w:r>
+    </w:p>
+    <w:p/>
     <w:sectPr>
       <w:headerReference w:type="default" r:id="rId7"/>
       <w:pgSz w:w="11906" w:h="16838"/>

</xml_diff>